<commit_message>
added good files from submissions
</commit_message>
<xml_diff>
--- a/Cal 151 lab/Quantitative Reactions PLQ.docx
+++ b/Cal 151 lab/Quantitative Reactions PLQ.docx
@@ -494,7 +494,7 @@
             <w:tcBorders>
               <w:top w:val="nil"/>
               <w:left w:val="single" w:sz="4" w:space="0" w:color="auto"/>
-              <w:bottom w:val="single" w:sz="4" w:space="0" w:color="auto"/>
+              <w:bottom w:val="nil"/>
               <w:right w:val="nil"/>
             </w:tcBorders>
             <w:shd w:val="clear" w:color="auto" w:fill="auto"/>
@@ -529,7 +529,7 @@
             <w:tcBorders>
               <w:top w:val="nil"/>
               <w:left w:val="nil"/>
-              <w:bottom w:val="single" w:sz="4" w:space="0" w:color="auto"/>
+              <w:bottom w:val="nil"/>
               <w:right w:val="single" w:sz="4" w:space="0" w:color="auto"/>
             </w:tcBorders>
             <w:shd w:val="clear" w:color="auto" w:fill="auto"/>
@@ -559,13 +559,140 @@
           </w:p>
         </w:tc>
       </w:tr>
+      <w:tr>
+        <w:trPr>
+          <w:trHeight w:val="288"/>
+        </w:trPr>
+        <w:tc>
+          <w:tcPr>
+            <w:tcW w:w="1112" w:type="dxa"/>
+            <w:tcBorders>
+              <w:top w:val="nil"/>
+              <w:left w:val="single" w:sz="4" w:space="0" w:color="auto"/>
+              <w:bottom w:val="single" w:sz="4" w:space="0" w:color="auto"/>
+              <w:right w:val="nil"/>
+            </w:tcBorders>
+            <w:shd w:val="clear" w:color="auto" w:fill="auto"/>
+            <w:noWrap/>
+            <w:vAlign w:val="bottom"/>
+          </w:tcPr>
+          <w:p>
+            <w:pPr>
+              <w:jc w:val="right"/>
+              <w:rPr>
+                <w:rFonts w:ascii="Calibri" w:eastAsia="Times New Roman" w:hAnsi="Calibri" w:cs="Calibri"/>
+                <w:color w:val="000000"/>
+                <w:sz w:val="22"/>
+                <w:szCs w:val="22"/>
+              </w:rPr>
+            </w:pPr>
+            <w:r>
+              <w:rPr>
+                <w:rFonts w:ascii="Calibri" w:eastAsia="Times New Roman" w:hAnsi="Calibri" w:cs="Calibri"/>
+                <w:color w:val="000000"/>
+                <w:sz w:val="22"/>
+                <w:szCs w:val="22"/>
+              </w:rPr>
+              <w:t>Unknown</w:t>
+            </w:r>
+          </w:p>
+        </w:tc>
+        <w:tc>
+          <w:tcPr>
+            <w:tcW w:w="1300" w:type="dxa"/>
+            <w:tcBorders>
+              <w:top w:val="nil"/>
+              <w:left w:val="nil"/>
+              <w:bottom w:val="single" w:sz="4" w:space="0" w:color="auto"/>
+              <w:right w:val="single" w:sz="4" w:space="0" w:color="auto"/>
+            </w:tcBorders>
+            <w:shd w:val="clear" w:color="auto" w:fill="auto"/>
+            <w:noWrap/>
+            <w:vAlign w:val="bottom"/>
+          </w:tcPr>
+          <w:p>
+            <w:pPr>
+              <w:jc w:val="right"/>
+              <w:rPr>
+                <w:rFonts w:ascii="Calibri" w:eastAsia="Times New Roman" w:hAnsi="Calibri" w:cs="Calibri"/>
+                <w:color w:val="000000"/>
+                <w:sz w:val="22"/>
+                <w:szCs w:val="22"/>
+              </w:rPr>
+            </w:pPr>
+            <w:r>
+              <w:rPr>
+                <w:rFonts w:ascii="Calibri" w:eastAsia="Times New Roman" w:hAnsi="Calibri" w:cs="Calibri"/>
+                <w:color w:val="000000"/>
+                <w:sz w:val="22"/>
+                <w:szCs w:val="22"/>
+              </w:rPr>
+              <w:t>.515</w:t>
+            </w:r>
+          </w:p>
+        </w:tc>
+      </w:tr>
     </w:tbl>
     <w:p>
       <w:pPr>
-        <w:rPr>
-          <w:rFonts w:ascii="Times New Roman" w:hAnsi="Times New Roman" w:cs="Times New Roman"/>
-        </w:rPr>
-      </w:pPr>
+        <w:pStyle w:val="Caption"/>
+        <w:rPr>
+          <w:rFonts w:ascii="Times New Roman" w:hAnsi="Times New Roman" w:cs="Times New Roman"/>
+        </w:rPr>
+      </w:pPr>
+      <w:r>
+        <w:rPr>
+          <w:b/>
+          <w:bCs/>
+        </w:rPr>
+        <w:t xml:space="preserve">Table </w:t>
+      </w:r>
+      <w:r>
+        <w:rPr>
+          <w:b/>
+          <w:bCs/>
+        </w:rPr>
+        <w:fldChar w:fldCharType="begin"/>
+      </w:r>
+      <w:r>
+        <w:rPr>
+          <w:b/>
+          <w:bCs/>
+        </w:rPr>
+        <w:instrText xml:space="preserve"> SEQ Table \* ARABIC </w:instrText>
+      </w:r>
+      <w:r>
+        <w:rPr>
+          <w:b/>
+          <w:bCs/>
+        </w:rPr>
+        <w:fldChar w:fldCharType="separate"/>
+      </w:r>
+      <w:r>
+        <w:rPr>
+          <w:b/>
+          <w:bCs/>
+          <w:noProof/>
+        </w:rPr>
+        <w:t>1</w:t>
+      </w:r>
+      <w:r>
+        <w:rPr>
+          <w:b/>
+          <w:bCs/>
+        </w:rPr>
+        <w:fldChar w:fldCharType="end"/>
+      </w:r>
+      <w:r>
+        <w:rPr>
+          <w:b/>
+          <w:bCs/>
+        </w:rPr>
+        <w:t>.</w:t>
+      </w:r>
+      <w:r>
+        <w:t xml:space="preserve"> Molarity and absorbance for CuSO4</w:t>
+      </w:r>
     </w:p>
     <w:p>
       <w:pPr>
@@ -583,7 +710,7 @@
           <w:noProof/>
         </w:rPr>
         <w:drawing>
-          <wp:inline distT="0" distB="0" distL="0" distR="0" wp14:anchorId="67CF899B" wp14:editId="6E1104C2">
+          <wp:inline distT="0" distB="0" distL="0" distR="0" wp14:anchorId="67CF899B" wp14:editId="6D071709">
             <wp:extent cx="4572000" cy="2743200"/>
             <wp:effectExtent l="0" t="0" r="0" b="0"/>
             <wp:docPr id="1" name="Chart 1">
@@ -596,7 +723,7 @@
             <wp:cNvGraphicFramePr/>
             <a:graphic xmlns:a="http://schemas.openxmlformats.org/drawingml/2006/main">
               <a:graphicData uri="http://schemas.openxmlformats.org/drawingml/2006/chart">
-                <c:chart xmlns:c="http://schemas.openxmlformats.org/drawingml/2006/chart" xmlns:r="http://schemas.openxmlformats.org/officeDocument/2006/relationships" r:id="rId5"/>
+                <c:chart xmlns:c="http://schemas.openxmlformats.org/drawingml/2006/chart" xmlns:r="http://schemas.openxmlformats.org/officeDocument/2006/relationships" r:id="rId6"/>
               </a:graphicData>
             </a:graphic>
           </wp:inline>
@@ -608,8 +735,6 @@
         <w:pStyle w:val="Caption"/>
         <w:rPr>
           <w:rFonts w:ascii="Times New Roman" w:hAnsi="Times New Roman" w:cs="Times New Roman"/>
-          <w:b/>
-          <w:bCs/>
         </w:rPr>
       </w:pPr>
       <w:r>
@@ -656,26 +781,14 @@
         <w:fldChar w:fldCharType="end"/>
       </w:r>
       <w:r>
-        <w:rPr>
-          <w:b/>
-          <w:bCs/>
-        </w:rPr>
         <w:t>. Absorbance Vs Concentration for CuSO4(</w:t>
       </w:r>
       <w:proofErr w:type="spellStart"/>
       <w:r>
-        <w:rPr>
-          <w:b/>
-          <w:bCs/>
-        </w:rPr>
         <w:t>aq</w:t>
       </w:r>
       <w:proofErr w:type="spellEnd"/>
       <w:r>
-        <w:rPr>
-          <w:b/>
-          <w:bCs/>
-        </w:rPr>
         <w:t>)</w:t>
       </w:r>
     </w:p>
@@ -772,83 +885,234 @@
           <w:rFonts w:ascii="Times New Roman" w:hAnsi="Times New Roman" w:cs="Times New Roman"/>
         </w:rPr>
       </w:pPr>
-    </w:p>
-    <w:p>
-      <w:pPr>
-        <w:rPr>
-          <w:rFonts w:ascii="Times New Roman" w:hAnsi="Times New Roman" w:cs="Times New Roman"/>
-        </w:rPr>
-      </w:pPr>
-    </w:p>
-    <w:p>
-      <w:pPr>
-        <w:rPr>
-          <w:rFonts w:ascii="Times New Roman" w:hAnsi="Times New Roman" w:cs="Times New Roman"/>
-        </w:rPr>
-      </w:pPr>
-    </w:p>
-    <w:p>
-      <w:pPr>
-        <w:rPr>
-          <w:rFonts w:ascii="Times New Roman" w:hAnsi="Times New Roman" w:cs="Times New Roman"/>
-        </w:rPr>
-      </w:pPr>
-    </w:p>
-    <w:p>
-      <w:pPr>
-        <w:rPr>
-          <w:rFonts w:ascii="Times New Roman" w:hAnsi="Times New Roman" w:cs="Times New Roman"/>
-        </w:rPr>
-      </w:pPr>
-    </w:p>
-    <w:p>
-      <w:pPr>
-        <w:rPr>
-          <w:rFonts w:ascii="Times New Roman" w:hAnsi="Times New Roman" w:cs="Times New Roman"/>
-        </w:rPr>
-      </w:pPr>
-    </w:p>
-    <w:p>
-      <w:pPr>
-        <w:rPr>
-          <w:rFonts w:ascii="Times New Roman" w:hAnsi="Times New Roman" w:cs="Times New Roman"/>
-        </w:rPr>
-      </w:pPr>
-    </w:p>
-    <w:p>
-      <w:pPr>
-        <w:rPr>
-          <w:rFonts w:ascii="Times New Roman" w:hAnsi="Times New Roman" w:cs="Times New Roman"/>
-        </w:rPr>
-      </w:pPr>
-    </w:p>
-    <w:p>
-      <w:pPr>
-        <w:rPr>
-          <w:rFonts w:ascii="Times New Roman" w:hAnsi="Times New Roman" w:cs="Times New Roman"/>
-        </w:rPr>
-      </w:pPr>
-    </w:p>
-    <w:p>
-      <w:pPr>
-        <w:rPr>
-          <w:rFonts w:ascii="Times New Roman" w:hAnsi="Times New Roman" w:cs="Times New Roman"/>
-        </w:rPr>
-      </w:pPr>
-    </w:p>
-    <w:p>
-      <w:pPr>
-        <w:rPr>
-          <w:rFonts w:ascii="Times New Roman" w:hAnsi="Times New Roman" w:cs="Times New Roman"/>
-        </w:rPr>
-      </w:pPr>
-    </w:p>
-    <w:p>
-      <w:pPr>
-        <w:rPr>
-          <w:rFonts w:ascii="Times New Roman" w:hAnsi="Times New Roman" w:cs="Times New Roman"/>
-        </w:rPr>
-      </w:pPr>
+      <w:r>
+        <w:rPr>
+          <w:rFonts w:ascii="Times New Roman" w:hAnsi="Times New Roman" w:cs="Times New Roman"/>
+        </w:rPr>
+        <w:t>(.515 + .0245)/14.165 = .</w:t>
+      </w:r>
+      <w:r>
+        <w:rPr>
+          <w:rFonts w:ascii="Times New Roman" w:hAnsi="Times New Roman" w:cs="Times New Roman"/>
+        </w:rPr>
+        <w:t>0</w:t>
+      </w:r>
+      <w:r>
+        <w:rPr>
+          <w:rFonts w:ascii="Times New Roman" w:hAnsi="Times New Roman" w:cs="Times New Roman"/>
+        </w:rPr>
+        <w:t>381 molarity</w:t>
+      </w:r>
+    </w:p>
+    <w:p>
+      <w:pPr>
+        <w:rPr>
+          <w:rFonts w:ascii="Times New Roman" w:hAnsi="Times New Roman" w:cs="Times New Roman"/>
+        </w:rPr>
+      </w:pPr>
+      <w:r>
+        <w:rPr>
+          <w:rFonts w:ascii="Times New Roman" w:hAnsi="Times New Roman" w:cs="Times New Roman"/>
+        </w:rPr>
+        <w:t>Beers law plot concentration calculation: .</w:t>
+      </w:r>
+      <w:r>
+        <w:rPr>
+          <w:rFonts w:ascii="Times New Roman" w:hAnsi="Times New Roman" w:cs="Times New Roman"/>
+        </w:rPr>
+        <w:t>0</w:t>
+      </w:r>
+      <w:r>
+        <w:rPr>
+          <w:rFonts w:ascii="Times New Roman" w:hAnsi="Times New Roman" w:cs="Times New Roman"/>
+        </w:rPr>
+        <w:t>381 molarity</w:t>
+      </w:r>
+    </w:p>
+    <w:p>
+      <w:pPr>
+        <w:rPr>
+          <w:rFonts w:ascii="Times New Roman" w:hAnsi="Times New Roman" w:cs="Times New Roman"/>
+        </w:rPr>
+      </w:pPr>
+    </w:p>
+    <w:p>
+      <w:pPr>
+        <w:rPr>
+          <w:rFonts w:ascii="Times New Roman" w:hAnsi="Times New Roman" w:cs="Times New Roman"/>
+        </w:rPr>
+      </w:pPr>
+    </w:p>
+    <w:p>
+      <w:pPr>
+        <w:rPr>
+          <w:rFonts w:ascii="Times New Roman" w:hAnsi="Times New Roman" w:cs="Times New Roman"/>
+        </w:rPr>
+      </w:pPr>
+      <w:r>
+        <w:rPr>
+          <w:rFonts w:ascii="Times New Roman" w:hAnsi="Times New Roman" w:cs="Times New Roman"/>
+        </w:rPr>
+        <w:t>Yield of reaction concentration:</w:t>
+      </w:r>
+    </w:p>
+    <w:p>
+      <w:pPr>
+        <w:rPr>
+          <w:rFonts w:ascii="Times New Roman" w:hAnsi="Times New Roman" w:cs="Times New Roman"/>
+        </w:rPr>
+      </w:pPr>
+    </w:p>
+    <w:p>
+      <w:pPr>
+        <w:rPr>
+          <w:rFonts w:ascii="Times New Roman" w:hAnsi="Times New Roman" w:cs="Times New Roman"/>
+        </w:rPr>
+      </w:pPr>
+      <w:r>
+        <w:rPr>
+          <w:rFonts w:ascii="Times New Roman" w:hAnsi="Times New Roman" w:cs="Times New Roman"/>
+        </w:rPr>
+        <w:t xml:space="preserve">Mass of precipitate (mass of dried precipitate - mass of waiver) = </w:t>
+      </w:r>
+      <w:r>
+        <w:rPr>
+          <w:rFonts w:ascii="Times New Roman" w:hAnsi="Times New Roman" w:cs="Times New Roman"/>
+        </w:rPr>
+        <w:t xml:space="preserve">.0683 g </w:t>
+      </w:r>
+      <w:r>
+        <w:rPr>
+          <w:rFonts w:ascii="Times New Roman" w:hAnsi="Times New Roman" w:cs="Times New Roman"/>
+        </w:rPr>
+        <w:t>of CuCO3</w:t>
+      </w:r>
+    </w:p>
+    <w:p>
+      <w:pPr>
+        <w:rPr>
+          <w:rFonts w:ascii="Times New Roman" w:hAnsi="Times New Roman" w:cs="Times New Roman"/>
+        </w:rPr>
+      </w:pPr>
+    </w:p>
+    <w:p>
+      <w:pPr>
+        <w:rPr>
+          <w:rFonts w:ascii="Times New Roman" w:hAnsi="Times New Roman" w:cs="Times New Roman"/>
+        </w:rPr>
+      </w:pPr>
+      <w:r>
+        <w:rPr>
+          <w:rFonts w:ascii="Times New Roman" w:hAnsi="Times New Roman" w:cs="Times New Roman"/>
+        </w:rPr>
+        <w:t xml:space="preserve">Moles of precipitate </w:t>
+      </w:r>
+      <w:r>
+        <w:rPr>
+          <w:rFonts w:ascii="Times New Roman" w:hAnsi="Times New Roman" w:cs="Times New Roman"/>
+        </w:rPr>
+        <w:t>(mass of precipitate / molar mass) = .000553 mols of CuCO3</w:t>
+      </w:r>
+    </w:p>
+    <w:p>
+      <w:pPr>
+        <w:rPr>
+          <w:rFonts w:ascii="Times New Roman" w:hAnsi="Times New Roman" w:cs="Times New Roman"/>
+        </w:rPr>
+      </w:pPr>
+    </w:p>
+    <w:p>
+      <w:pPr>
+        <w:rPr>
+          <w:rFonts w:ascii="Times New Roman" w:hAnsi="Times New Roman" w:cs="Times New Roman"/>
+        </w:rPr>
+      </w:pPr>
+      <w:r>
+        <w:rPr>
+          <w:rFonts w:ascii="Times New Roman" w:hAnsi="Times New Roman" w:cs="Times New Roman"/>
+        </w:rPr>
+        <w:t>Moles of sodium carbonate (molarity of solution * liters of solution) = .0012 mols of NaCO3</w:t>
+      </w:r>
+    </w:p>
+    <w:p>
+      <w:pPr>
+        <w:rPr>
+          <w:rFonts w:ascii="Times New Roman" w:hAnsi="Times New Roman" w:cs="Times New Roman"/>
+        </w:rPr>
+      </w:pPr>
+    </w:p>
+    <w:p>
+      <w:pPr>
+        <w:rPr>
+          <w:rFonts w:ascii="Times New Roman" w:hAnsi="Times New Roman" w:cs="Times New Roman"/>
+        </w:rPr>
+      </w:pPr>
+      <w:r>
+        <w:rPr>
+          <w:rFonts w:ascii="Times New Roman" w:hAnsi="Times New Roman" w:cs="Times New Roman"/>
+        </w:rPr>
+        <w:t xml:space="preserve">Since sodium carbonate and copper sulfide both contribute to the reaction in equal amounts of moles </w:t>
+      </w:r>
+      <w:r>
+        <w:rPr>
+          <w:rFonts w:ascii="Times New Roman" w:hAnsi="Times New Roman" w:cs="Times New Roman"/>
+        </w:rPr>
+        <w:t xml:space="preserve">but there are fewer mols of precipitate than reactant we can conclude that the limiting reagent in the reaction was the unknown molarity CuSO4. </w:t>
+      </w:r>
+      <w:proofErr w:type="gramStart"/>
+      <w:r>
+        <w:rPr>
+          <w:rFonts w:ascii="Times New Roman" w:hAnsi="Times New Roman" w:cs="Times New Roman"/>
+        </w:rPr>
+        <w:t>Thus</w:t>
+      </w:r>
+      <w:proofErr w:type="gramEnd"/>
+      <w:r>
+        <w:rPr>
+          <w:rFonts w:ascii="Times New Roman" w:hAnsi="Times New Roman" w:cs="Times New Roman"/>
+        </w:rPr>
+        <w:t xml:space="preserve"> the number of mols involved in the reaction are equal to those in the final precipitate.</w:t>
+      </w:r>
+    </w:p>
+    <w:p>
+      <w:pPr>
+        <w:rPr>
+          <w:rFonts w:ascii="Times New Roman" w:hAnsi="Times New Roman" w:cs="Times New Roman"/>
+        </w:rPr>
+      </w:pPr>
+    </w:p>
+    <w:p>
+      <w:pPr>
+        <w:rPr>
+          <w:rFonts w:ascii="Times New Roman" w:hAnsi="Times New Roman" w:cs="Times New Roman"/>
+        </w:rPr>
+      </w:pPr>
+      <w:r>
+        <w:rPr>
+          <w:rFonts w:ascii="Times New Roman" w:hAnsi="Times New Roman" w:cs="Times New Roman"/>
+        </w:rPr>
+        <w:t xml:space="preserve">Molarity of CuSO4 (moles of precipitate/ volume of unknown CuSO4) = .0369 </w:t>
+      </w:r>
+    </w:p>
+    <w:p>
+      <w:pPr>
+        <w:rPr>
+          <w:rFonts w:ascii="Times New Roman" w:hAnsi="Times New Roman" w:cs="Times New Roman"/>
+        </w:rPr>
+      </w:pPr>
+    </w:p>
+    <w:p>
+      <w:pPr>
+        <w:rPr>
+          <w:rFonts w:ascii="Times New Roman" w:hAnsi="Times New Roman" w:cs="Times New Roman"/>
+        </w:rPr>
+      </w:pPr>
+      <w:r>
+        <w:rPr>
+          <w:rFonts w:ascii="Times New Roman" w:hAnsi="Times New Roman" w:cs="Times New Roman"/>
+        </w:rPr>
+        <w:t>The beers law plot is likely to be most accurate because it analyses the substance directly vs with the reactant measurement it assumes a lot of error. For example, measurements could have been slightly off, the scale assumes some error which is magnified in the final equations.</w:t>
+      </w:r>
     </w:p>
     <w:p>
       <w:pPr>
@@ -912,6 +1176,68 @@
           <w:rFonts w:ascii="Times New Roman" w:hAnsi="Times New Roman" w:cs="Times New Roman"/>
         </w:rPr>
         <w:t>Why or why not? In your answer, please consider the theoretical y-intercept based on Beer’s Law.</w:t>
+      </w:r>
+    </w:p>
+    <w:p>
+      <w:pPr>
+        <w:rPr>
+          <w:rFonts w:ascii="Times New Roman" w:hAnsi="Times New Roman" w:cs="Times New Roman"/>
+        </w:rPr>
+      </w:pPr>
+    </w:p>
+    <w:p>
+      <w:pPr>
+        <w:rPr>
+          <w:rFonts w:ascii="Times New Roman" w:hAnsi="Times New Roman" w:cs="Times New Roman"/>
+        </w:rPr>
+      </w:pPr>
+      <w:proofErr w:type="gramStart"/>
+      <w:r>
+        <w:rPr>
+          <w:rFonts w:ascii="Times New Roman" w:hAnsi="Times New Roman" w:cs="Times New Roman"/>
+        </w:rPr>
+        <w:t>No</w:t>
+      </w:r>
+      <w:proofErr w:type="gramEnd"/>
+      <w:r>
+        <w:rPr>
+          <w:rFonts w:ascii="Times New Roman" w:hAnsi="Times New Roman" w:cs="Times New Roman"/>
+        </w:rPr>
+        <w:t xml:space="preserve"> the trendline should not be forced through 0,0. This is because in beers</w:t>
+      </w:r>
+      <w:r>
+        <w:rPr>
+          <w:rFonts w:ascii="Times New Roman" w:hAnsi="Times New Roman" w:cs="Times New Roman"/>
+        </w:rPr>
+        <w:t xml:space="preserve"> law because the path length never equals Zero for one in our concentration calculations. Secondly the mathematical behavior of an equation as a constant over / 0 is certainly irregular and neglects other variables of the equation. </w:t>
+      </w:r>
+      <w:proofErr w:type="gramStart"/>
+      <w:r>
+        <w:rPr>
+          <w:rFonts w:ascii="Times New Roman" w:hAnsi="Times New Roman" w:cs="Times New Roman"/>
+        </w:rPr>
+        <w:t>Finally</w:t>
+      </w:r>
+      <w:proofErr w:type="gramEnd"/>
+      <w:r>
+        <w:rPr>
+          <w:rFonts w:ascii="Times New Roman" w:hAnsi="Times New Roman" w:cs="Times New Roman"/>
+        </w:rPr>
+        <w:t xml:space="preserve"> and most importantly, </w:t>
+      </w:r>
+      <w:r>
+        <w:rPr>
+          <w:rFonts w:ascii="Times New Roman" w:hAnsi="Times New Roman" w:cs="Times New Roman"/>
+          <w:b/>
+          <w:bCs/>
+        </w:rPr>
+        <w:t>there is no concentration where absorbance equals 0</w:t>
+      </w:r>
+      <w:r>
+        <w:rPr>
+          <w:rFonts w:ascii="Times New Roman" w:hAnsi="Times New Roman" w:cs="Times New Roman"/>
+        </w:rPr>
+        <w:t>.</w:t>
       </w:r>
     </w:p>
     <w:sectPr>
@@ -1712,6 +2038,31 @@
         <c:delete val="0"/>
         <c:axPos val="b"/>
         <c:title>
+          <c:tx>
+            <c:rich>
+              <a:bodyPr rot="0" spcFirstLastPara="1" vertOverflow="ellipsis" vert="horz" wrap="square" anchor="ctr" anchorCtr="1"/>
+              <a:lstStyle/>
+              <a:p>
+                <a:pPr>
+                  <a:defRPr sz="1000" b="0" i="0" u="none" strike="noStrike" kern="1200" baseline="0">
+                    <a:solidFill>
+                      <a:schemeClr val="tx1">
+                        <a:lumMod val="65000"/>
+                        <a:lumOff val="35000"/>
+                      </a:schemeClr>
+                    </a:solidFill>
+                    <a:latin typeface="+mn-lt"/>
+                    <a:ea typeface="+mn-ea"/>
+                    <a:cs typeface="+mn-cs"/>
+                  </a:defRPr>
+                </a:pPr>
+                <a:r>
+                  <a:rPr lang="en-US"/>
+                  <a:t>Concentration</a:t>
+                </a:r>
+              </a:p>
+            </c:rich>
+          </c:tx>
           <c:overlay val="0"/>
           <c:spPr>
             <a:noFill/>
@@ -1790,6 +2141,31 @@
         <c:delete val="0"/>
         <c:axPos val="l"/>
         <c:title>
+          <c:tx>
+            <c:rich>
+              <a:bodyPr rot="-5400000" spcFirstLastPara="1" vertOverflow="ellipsis" vert="horz" wrap="square" anchor="ctr" anchorCtr="1"/>
+              <a:lstStyle/>
+              <a:p>
+                <a:pPr>
+                  <a:defRPr sz="1000" b="0" i="0" u="none" strike="noStrike" kern="1200" baseline="0">
+                    <a:solidFill>
+                      <a:schemeClr val="tx1">
+                        <a:lumMod val="65000"/>
+                        <a:lumOff val="35000"/>
+                      </a:schemeClr>
+                    </a:solidFill>
+                    <a:latin typeface="+mn-lt"/>
+                    <a:ea typeface="+mn-ea"/>
+                    <a:cs typeface="+mn-cs"/>
+                  </a:defRPr>
+                </a:pPr>
+                <a:r>
+                  <a:rPr lang="en-US"/>
+                  <a:t>Absorbance</a:t>
+                </a:r>
+              </a:p>
+            </c:rich>
+          </c:tx>
           <c:overlay val="0"/>
           <c:spPr>
             <a:noFill/>
@@ -2752,4 +3128,16 @@
     </a:ext>
   </a:extLst>
 </a:theme>
+</file>
+
+<file path=customXml/item1.xml><?xml version="1.0" encoding="utf-8"?>
+<b:Sources xmlns:b="http://schemas.openxmlformats.org/officeDocument/2006/bibliography" xmlns="http://schemas.openxmlformats.org/officeDocument/2006/bibliography" SelectedStyle="\APASixthEditionOfficeOnline.xsl" StyleName="APA" Version="6"/>
+</file>
+
+<file path=customXml/itemProps1.xml><?xml version="1.0" encoding="utf-8"?>
+<ds:datastoreItem xmlns:ds="http://schemas.openxmlformats.org/officeDocument/2006/customXml" ds:itemID="{79B35ED7-03B4-4A96-98CF-79BAF5882F89}">
+  <ds:schemaRefs>
+    <ds:schemaRef ds:uri="http://schemas.openxmlformats.org/officeDocument/2006/bibliography"/>
+  </ds:schemaRefs>
+</ds:datastoreItem>
 </file>
</xml_diff>